<commit_message>
vault backup: 12-12-2025 18:50:42
</commit_message>
<xml_diff>
--- a/Universidad/UNED/Biología/PEC 2 biologia.docx
+++ b/Universidad/UNED/Biología/PEC 2 biologia.docx
@@ -758,13 +758,7 @@
                               <w:rPr>
                                 <w:color w:val="4472C4" w:themeColor="accent1"/>
                               </w:rPr>
-                              <w:t>5</w:t>
-                            </w:r>
-                            <w:r>
-                              <w:rPr>
-                                <w:color w:val="4472C4" w:themeColor="accent1"/>
-                              </w:rPr>
-                              <w:t>’</w:t>
+                              <w:t>5’</w:t>
                             </w:r>
                           </w:p>
                         </w:txbxContent>
@@ -873,13 +867,7 @@
                               <w:rPr>
                                 <w:color w:val="4472C4" w:themeColor="accent1"/>
                               </w:rPr>
-                              <w:t>5</w:t>
-                            </w:r>
-                            <w:r>
-                              <w:rPr>
-                                <w:color w:val="4472C4" w:themeColor="accent1"/>
-                              </w:rPr>
-                              <w:t>’</w:t>
+                              <w:t>5’</w:t>
                             </w:r>
                           </w:p>
                         </w:txbxContent>
@@ -4742,19 +4730,7 @@
                               <w:rPr>
                                 <w:color w:val="4472C4" w:themeColor="accent1"/>
                               </w:rPr>
-                              <w:t>(</w:t>
-                            </w:r>
-                            <w:r>
-                              <w:rPr>
-                                <w:color w:val="4472C4" w:themeColor="accent1"/>
-                              </w:rPr>
-                              <w:t>c</w:t>
-                            </w:r>
-                            <w:r>
-                              <w:rPr>
-                                <w:color w:val="4472C4" w:themeColor="accent1"/>
-                              </w:rPr>
-                              <w:t>)</w:t>
+                              <w:t>(c)</w:t>
                             </w:r>
                           </w:p>
                         </w:txbxContent>
@@ -4873,19 +4849,7 @@
                               <w:rPr>
                                 <w:color w:val="4472C4" w:themeColor="accent1"/>
                               </w:rPr>
-                              <w:t>(</w:t>
-                            </w:r>
-                            <w:r>
-                              <w:rPr>
-                                <w:color w:val="4472C4" w:themeColor="accent1"/>
-                              </w:rPr>
-                              <w:t>b</w:t>
-                            </w:r>
-                            <w:r>
-                              <w:rPr>
-                                <w:color w:val="4472C4" w:themeColor="accent1"/>
-                              </w:rPr>
-                              <w:t>)</w:t>
+                              <w:t>(b)</w:t>
                             </w:r>
                           </w:p>
                         </w:txbxContent>
@@ -5452,7 +5416,47 @@
           <w:sz w:val="26"/>
           <w:szCs w:val="26"/>
         </w:rPr>
-        <w:t>5´…AUAUGCGCCAUUAUAAGUGACACACA…3´</w:t>
+        <w:t>5´…AUAUGCGCCAU</w:t>
+      </w:r>
+      <w:r>
+        <w:rPr>
+          <w:rFonts w:ascii="Courier New" w:hAnsi="Courier New" w:cs="Courier New"/>
+          <w:b/>
+          <w:bCs/>
+          <w:sz w:val="26"/>
+          <w:szCs w:val="26"/>
+        </w:rPr>
+        <w:t xml:space="preserve"> </w:t>
+      </w:r>
+      <w:r>
+        <w:rPr>
+          <w:rFonts w:ascii="Courier New" w:hAnsi="Courier New" w:cs="Courier New"/>
+          <w:b/>
+          <w:bCs/>
+          <w:sz w:val="26"/>
+          <w:szCs w:val="26"/>
+        </w:rPr>
+        <w:t>U</w:t>
+      </w:r>
+      <w:r>
+        <w:rPr>
+          <w:rFonts w:ascii="Courier New" w:hAnsi="Courier New" w:cs="Courier New"/>
+          <w:b/>
+          <w:bCs/>
+          <w:sz w:val="26"/>
+          <w:szCs w:val="26"/>
+        </w:rPr>
+        <w:t xml:space="preserve"> </w:t>
+      </w:r>
+      <w:r>
+        <w:rPr>
+          <w:rFonts w:ascii="Courier New" w:hAnsi="Courier New" w:cs="Courier New"/>
+          <w:b/>
+          <w:bCs/>
+          <w:sz w:val="26"/>
+          <w:szCs w:val="26"/>
+        </w:rPr>
+        <w:t>AUAAGUGACACACA…3´</w:t>
       </w:r>
     </w:p>
     <w:p>
@@ -5869,21 +5873,49 @@
         <w:jc w:val="both"/>
         <w:rPr>
           <w:rFonts w:cstheme="minorHAnsi"/>
-          <w:b/>
-          <w:sz w:val="24"/>
-          <w:szCs w:val="24"/>
-        </w:rPr>
-      </w:pPr>
-      <w:r>
-        <w:rPr>
-          <w:rFonts w:cstheme="minorHAnsi"/>
           <w:bCs/>
           <w:color w:val="4472C4" w:themeColor="accent1"/>
           <w:sz w:val="24"/>
           <w:szCs w:val="24"/>
         </w:rPr>
-        <w:t xml:space="preserve">Tendría que pasar de AUU a AUG, </w:t>
-      </w:r>
+      </w:pPr>
+    </w:p>
+    <w:p>
+      <w:pPr>
+        <w:pStyle w:val="ListParagraph"/>
+        <w:numPr>
+          <w:ilvl w:val="0"/>
+          <w:numId w:val="40"/>
+        </w:numPr>
+        <w:jc w:val="both"/>
+        <w:rPr>
+          <w:rFonts w:cstheme="minorHAnsi"/>
+          <w:b/>
+          <w:sz w:val="24"/>
+          <w:szCs w:val="24"/>
+        </w:rPr>
+      </w:pPr>
+      <w:r>
+        <w:rPr>
+          <w:rFonts w:cstheme="minorHAnsi"/>
+          <w:b/>
+          <w:sz w:val="24"/>
+          <w:szCs w:val="24"/>
+        </w:rPr>
+        <w:t xml:space="preserve">Mutación sin sentido: </w:t>
+      </w:r>
+    </w:p>
+    <w:p>
+      <w:pPr>
+        <w:ind w:left="1080"/>
+        <w:jc w:val="both"/>
+        <w:rPr>
+          <w:rFonts w:cstheme="minorHAnsi"/>
+          <w:b/>
+          <w:sz w:val="24"/>
+          <w:szCs w:val="24"/>
+        </w:rPr>
+      </w:pPr>
       <w:r>
         <w:rPr>
           <w:rFonts w:cstheme="minorHAnsi"/>
@@ -5892,20 +5924,107 @@
           <w:sz w:val="24"/>
           <w:szCs w:val="24"/>
         </w:rPr>
-        <w:t>que puede ser por sustitución del uracilo a guanina, lo que daría una mutación de sentido erróneo.</w:t>
-      </w:r>
-    </w:p>
-    <w:p>
-      <w:pPr>
-        <w:pStyle w:val="ListParagraph"/>
-        <w:jc w:val="both"/>
-        <w:rPr>
-          <w:rFonts w:cstheme="minorHAnsi"/>
-          <w:b/>
-          <w:sz w:val="24"/>
-          <w:szCs w:val="24"/>
-        </w:rPr>
-      </w:pPr>
+        <w:t>Por ejemplo, suponiendo que el codón inicial es UUA podría cambiarse de uracilo a adenina, generando un codón UAA, que es de stop y produciría una terminación prematura.</w:t>
+      </w:r>
+    </w:p>
+    <w:p>
+      <w:pPr>
+        <w:pStyle w:val="ListParagraph"/>
+        <w:ind w:left="1440"/>
+        <w:jc w:val="both"/>
+        <w:rPr>
+          <w:rFonts w:cstheme="minorHAnsi"/>
+          <w:b/>
+          <w:sz w:val="24"/>
+          <w:szCs w:val="24"/>
+        </w:rPr>
+      </w:pPr>
+    </w:p>
+    <w:p>
+      <w:pPr>
+        <w:pStyle w:val="ListParagraph"/>
+        <w:numPr>
+          <w:ilvl w:val="0"/>
+          <w:numId w:val="40"/>
+        </w:numPr>
+        <w:jc w:val="both"/>
+        <w:rPr>
+          <w:rFonts w:cstheme="minorHAnsi"/>
+          <w:b/>
+          <w:sz w:val="24"/>
+          <w:szCs w:val="24"/>
+        </w:rPr>
+      </w:pPr>
+      <w:r>
+        <w:rPr>
+          <w:rFonts w:cstheme="minorHAnsi"/>
+          <w:b/>
+          <w:sz w:val="24"/>
+          <w:szCs w:val="24"/>
+        </w:rPr>
+        <w:t>Mutación silenciosa:</w:t>
+      </w:r>
+    </w:p>
+    <w:p>
+      <w:pPr>
+        <w:ind w:left="1080"/>
+        <w:jc w:val="both"/>
+        <w:rPr>
+          <w:rFonts w:cstheme="minorHAnsi"/>
+          <w:b/>
+          <w:sz w:val="24"/>
+          <w:szCs w:val="24"/>
+        </w:rPr>
+      </w:pPr>
+      <w:r>
+        <w:rPr>
+          <w:rFonts w:cstheme="minorHAnsi"/>
+          <w:b/>
+          <w:sz w:val="24"/>
+          <w:szCs w:val="24"/>
+        </w:rPr>
+        <w:t xml:space="preserve"> </w:t>
+      </w:r>
+      <w:r>
+        <w:rPr>
+          <w:rFonts w:cstheme="minorHAnsi"/>
+          <w:bCs/>
+          <w:color w:val="4472C4" w:themeColor="accent1"/>
+          <w:sz w:val="24"/>
+          <w:szCs w:val="24"/>
+        </w:rPr>
+        <w:t>Suponiendo el mismo codón inicial U</w:t>
+      </w:r>
+      <w:r>
+        <w:rPr>
+          <w:rFonts w:cstheme="minorHAnsi"/>
+          <w:bCs/>
+          <w:color w:val="70AD47" w:themeColor="accent6"/>
+          <w:sz w:val="24"/>
+          <w:szCs w:val="24"/>
+        </w:rPr>
+        <w:t>U</w:t>
+      </w:r>
+      <w:r>
+        <w:rPr>
+          <w:rFonts w:cstheme="minorHAnsi"/>
+          <w:bCs/>
+          <w:color w:val="4472C4" w:themeColor="accent1"/>
+          <w:sz w:val="24"/>
+          <w:szCs w:val="24"/>
+        </w:rPr>
+        <w:t xml:space="preserve">A, </w:t>
+      </w:r>
+      <w:r>
+        <w:rPr>
+          <w:rFonts w:cstheme="minorHAnsi"/>
+          <w:bCs/>
+          <w:color w:val="4472C4" w:themeColor="accent1"/>
+          <w:sz w:val="24"/>
+          <w:szCs w:val="24"/>
+        </w:rPr>
+        <w:t>no hay manera de cambiar sólo el nucleótido 12 (destacado en verde) para producir una mutación silenciosa, pero si se sustituyese, por ejemplo, el primer uracilo por citosina (CUA), sería silenciosa, ya que sigue codificando para Leu.</w:t>
+      </w:r>
     </w:p>
     <w:p>
       <w:pPr>
@@ -10335,6 +10454,95 @@
     </w:lvl>
   </w:abstractNum>
   <w:abstractNum w:abstractNumId="9" w15:restartNumberingAfterBreak="0">
+    <w:nsid w:val="25502BE3"/>
+    <w:multiLevelType w:val="hybridMultilevel"/>
+    <w:tmpl w:val="BF469966"/>
+    <w:lvl w:ilvl="0" w:tplc="86029668">
+      <w:start w:val="1"/>
+      <w:numFmt w:val="lowerLetter"/>
+      <w:lvlText w:val="%1)"/>
+      <w:lvlJc w:val="left"/>
+      <w:pPr>
+        <w:ind w:left="1440" w:hanging="360"/>
+      </w:pPr>
+      <w:rPr>
+        <w:rFonts w:hint="default"/>
+      </w:rPr>
+    </w:lvl>
+    <w:lvl w:ilvl="1" w:tplc="0C0A0019" w:tentative="1">
+      <w:start w:val="1"/>
+      <w:numFmt w:val="lowerLetter"/>
+      <w:lvlText w:val="%2."/>
+      <w:lvlJc w:val="left"/>
+      <w:pPr>
+        <w:ind w:left="2160" w:hanging="360"/>
+      </w:pPr>
+    </w:lvl>
+    <w:lvl w:ilvl="2" w:tplc="0C0A001B" w:tentative="1">
+      <w:start w:val="1"/>
+      <w:numFmt w:val="lowerRoman"/>
+      <w:lvlText w:val="%3."/>
+      <w:lvlJc w:val="right"/>
+      <w:pPr>
+        <w:ind w:left="2880" w:hanging="180"/>
+      </w:pPr>
+    </w:lvl>
+    <w:lvl w:ilvl="3" w:tplc="0C0A000F" w:tentative="1">
+      <w:start w:val="1"/>
+      <w:numFmt w:val="decimal"/>
+      <w:lvlText w:val="%4."/>
+      <w:lvlJc w:val="left"/>
+      <w:pPr>
+        <w:ind w:left="3600" w:hanging="360"/>
+      </w:pPr>
+    </w:lvl>
+    <w:lvl w:ilvl="4" w:tplc="0C0A0019" w:tentative="1">
+      <w:start w:val="1"/>
+      <w:numFmt w:val="lowerLetter"/>
+      <w:lvlText w:val="%5."/>
+      <w:lvlJc w:val="left"/>
+      <w:pPr>
+        <w:ind w:left="4320" w:hanging="360"/>
+      </w:pPr>
+    </w:lvl>
+    <w:lvl w:ilvl="5" w:tplc="0C0A001B" w:tentative="1">
+      <w:start w:val="1"/>
+      <w:numFmt w:val="lowerRoman"/>
+      <w:lvlText w:val="%6."/>
+      <w:lvlJc w:val="right"/>
+      <w:pPr>
+        <w:ind w:left="5040" w:hanging="180"/>
+      </w:pPr>
+    </w:lvl>
+    <w:lvl w:ilvl="6" w:tplc="0C0A000F" w:tentative="1">
+      <w:start w:val="1"/>
+      <w:numFmt w:val="decimal"/>
+      <w:lvlText w:val="%7."/>
+      <w:lvlJc w:val="left"/>
+      <w:pPr>
+        <w:ind w:left="5760" w:hanging="360"/>
+      </w:pPr>
+    </w:lvl>
+    <w:lvl w:ilvl="7" w:tplc="0C0A0019" w:tentative="1">
+      <w:start w:val="1"/>
+      <w:numFmt w:val="lowerLetter"/>
+      <w:lvlText w:val="%8."/>
+      <w:lvlJc w:val="left"/>
+      <w:pPr>
+        <w:ind w:left="6480" w:hanging="360"/>
+      </w:pPr>
+    </w:lvl>
+    <w:lvl w:ilvl="8" w:tplc="0C0A001B" w:tentative="1">
+      <w:start w:val="1"/>
+      <w:numFmt w:val="lowerRoman"/>
+      <w:lvlText w:val="%9."/>
+      <w:lvlJc w:val="right"/>
+      <w:pPr>
+        <w:ind w:left="7200" w:hanging="180"/>
+      </w:pPr>
+    </w:lvl>
+  </w:abstractNum>
+  <w:abstractNum w:abstractNumId="10" w15:restartNumberingAfterBreak="0">
     <w:nsid w:val="2F9D63AD"/>
     <w:multiLevelType w:val="hybridMultilevel"/>
     <w:tmpl w:val="15861414"/>
@@ -10423,7 +10631,7 @@
       </w:pPr>
     </w:lvl>
   </w:abstractNum>
-  <w:abstractNum w:abstractNumId="10" w15:restartNumberingAfterBreak="0">
+  <w:abstractNum w:abstractNumId="11" w15:restartNumberingAfterBreak="0">
     <w:nsid w:val="333C5257"/>
     <w:multiLevelType w:val="multilevel"/>
     <w:tmpl w:val="2D94109E"/>
@@ -10572,7 +10780,7 @@
       </w:rPr>
     </w:lvl>
   </w:abstractNum>
-  <w:abstractNum w:abstractNumId="11" w15:restartNumberingAfterBreak="0">
+  <w:abstractNum w:abstractNumId="12" w15:restartNumberingAfterBreak="0">
     <w:nsid w:val="372E1790"/>
     <w:multiLevelType w:val="hybridMultilevel"/>
     <w:tmpl w:val="0DBE8382"/>
@@ -10661,7 +10869,7 @@
       </w:pPr>
     </w:lvl>
   </w:abstractNum>
-  <w:abstractNum w:abstractNumId="12" w15:restartNumberingAfterBreak="0">
+  <w:abstractNum w:abstractNumId="13" w15:restartNumberingAfterBreak="0">
     <w:nsid w:val="377F40C3"/>
     <w:multiLevelType w:val="hybridMultilevel"/>
     <w:tmpl w:val="F5AA3A54"/>
@@ -10752,7 +10960,7 @@
       </w:pPr>
     </w:lvl>
   </w:abstractNum>
-  <w:abstractNum w:abstractNumId="13" w15:restartNumberingAfterBreak="0">
+  <w:abstractNum w:abstractNumId="14" w15:restartNumberingAfterBreak="0">
     <w:nsid w:val="3E3830DA"/>
     <w:multiLevelType w:val="hybridMultilevel"/>
     <w:tmpl w:val="683C460A"/>
@@ -10865,7 +11073,7 @@
       </w:rPr>
     </w:lvl>
   </w:abstractNum>
-  <w:abstractNum w:abstractNumId="14" w15:restartNumberingAfterBreak="0">
+  <w:abstractNum w:abstractNumId="15" w15:restartNumberingAfterBreak="0">
     <w:nsid w:val="3E3832EE"/>
     <w:multiLevelType w:val="hybridMultilevel"/>
     <w:tmpl w:val="79A400A0"/>
@@ -10954,7 +11162,7 @@
       </w:pPr>
     </w:lvl>
   </w:abstractNum>
-  <w:abstractNum w:abstractNumId="15" w15:restartNumberingAfterBreak="0">
+  <w:abstractNum w:abstractNumId="16" w15:restartNumberingAfterBreak="0">
     <w:nsid w:val="44826A39"/>
     <w:multiLevelType w:val="hybridMultilevel"/>
     <w:tmpl w:val="56069770"/>
@@ -11043,7 +11251,7 @@
       </w:pPr>
     </w:lvl>
   </w:abstractNum>
-  <w:abstractNum w:abstractNumId="16" w15:restartNumberingAfterBreak="0">
+  <w:abstractNum w:abstractNumId="17" w15:restartNumberingAfterBreak="0">
     <w:nsid w:val="44CC7B46"/>
     <w:multiLevelType w:val="hybridMultilevel"/>
     <w:tmpl w:val="56069770"/>
@@ -11132,7 +11340,7 @@
       </w:pPr>
     </w:lvl>
   </w:abstractNum>
-  <w:abstractNum w:abstractNumId="17" w15:restartNumberingAfterBreak="0">
+  <w:abstractNum w:abstractNumId="18" w15:restartNumberingAfterBreak="0">
     <w:nsid w:val="45C43108"/>
     <w:multiLevelType w:val="hybridMultilevel"/>
     <w:tmpl w:val="AC84C124"/>
@@ -11221,7 +11429,7 @@
       </w:pPr>
     </w:lvl>
   </w:abstractNum>
-  <w:abstractNum w:abstractNumId="18" w15:restartNumberingAfterBreak="0">
+  <w:abstractNum w:abstractNumId="19" w15:restartNumberingAfterBreak="0">
     <w:nsid w:val="46C66584"/>
     <w:multiLevelType w:val="multilevel"/>
     <w:tmpl w:val="90020EC8"/>
@@ -11334,7 +11542,7 @@
       </w:pPr>
     </w:lvl>
   </w:abstractNum>
-  <w:abstractNum w:abstractNumId="19" w15:restartNumberingAfterBreak="0">
+  <w:abstractNum w:abstractNumId="20" w15:restartNumberingAfterBreak="0">
     <w:nsid w:val="47111580"/>
     <w:multiLevelType w:val="hybridMultilevel"/>
     <w:tmpl w:val="3A5074D0"/>
@@ -11423,7 +11631,7 @@
       </w:pPr>
     </w:lvl>
   </w:abstractNum>
-  <w:abstractNum w:abstractNumId="20" w15:restartNumberingAfterBreak="0">
+  <w:abstractNum w:abstractNumId="21" w15:restartNumberingAfterBreak="0">
     <w:nsid w:val="474B4C37"/>
     <w:multiLevelType w:val="hybridMultilevel"/>
     <w:tmpl w:val="BE765F50"/>
@@ -11536,7 +11744,7 @@
       </w:rPr>
     </w:lvl>
   </w:abstractNum>
-  <w:abstractNum w:abstractNumId="21" w15:restartNumberingAfterBreak="0">
+  <w:abstractNum w:abstractNumId="22" w15:restartNumberingAfterBreak="0">
     <w:nsid w:val="550E3E51"/>
     <w:multiLevelType w:val="multilevel"/>
     <w:tmpl w:val="10C4A8AC"/>
@@ -11649,7 +11857,7 @@
       </w:rPr>
     </w:lvl>
   </w:abstractNum>
-  <w:abstractNum w:abstractNumId="22" w15:restartNumberingAfterBreak="0">
+  <w:abstractNum w:abstractNumId="23" w15:restartNumberingAfterBreak="0">
     <w:nsid w:val="5DF00D62"/>
     <w:multiLevelType w:val="hybridMultilevel"/>
     <w:tmpl w:val="385A4CA8"/>
@@ -11763,7 +11971,7 @@
       </w:rPr>
     </w:lvl>
   </w:abstractNum>
-  <w:abstractNum w:abstractNumId="23" w15:restartNumberingAfterBreak="0">
+  <w:abstractNum w:abstractNumId="24" w15:restartNumberingAfterBreak="0">
     <w:nsid w:val="5EAA6F9D"/>
     <w:multiLevelType w:val="multilevel"/>
     <w:tmpl w:val="5C5213F2"/>
@@ -11888,7 +12096,7 @@
       </w:rPr>
     </w:lvl>
   </w:abstractNum>
-  <w:abstractNum w:abstractNumId="24" w15:restartNumberingAfterBreak="0">
+  <w:abstractNum w:abstractNumId="25" w15:restartNumberingAfterBreak="0">
     <w:nsid w:val="5F936662"/>
     <w:multiLevelType w:val="hybridMultilevel"/>
     <w:tmpl w:val="4BF44574"/>
@@ -11977,7 +12185,7 @@
       </w:pPr>
     </w:lvl>
   </w:abstractNum>
-  <w:abstractNum w:abstractNumId="25" w15:restartNumberingAfterBreak="0">
+  <w:abstractNum w:abstractNumId="26" w15:restartNumberingAfterBreak="0">
     <w:nsid w:val="60304C19"/>
     <w:multiLevelType w:val="multilevel"/>
     <w:tmpl w:val="662C0B40"/>
@@ -12090,7 +12298,98 @@
       </w:rPr>
     </w:lvl>
   </w:abstractNum>
-  <w:abstractNum w:abstractNumId="26" w15:restartNumberingAfterBreak="0">
+  <w:abstractNum w:abstractNumId="27" w15:restartNumberingAfterBreak="0">
+    <w:nsid w:val="61EA1721"/>
+    <w:multiLevelType w:val="hybridMultilevel"/>
+    <w:tmpl w:val="68E48D2C"/>
+    <w:lvl w:ilvl="0" w:tplc="8F8C6FA4">
+      <w:start w:val="1"/>
+      <w:numFmt w:val="upperLetter"/>
+      <w:lvlText w:val="%1)"/>
+      <w:lvlJc w:val="left"/>
+      <w:pPr>
+        <w:ind w:left="1080" w:hanging="360"/>
+      </w:pPr>
+      <w:rPr>
+        <w:rFonts w:hint="default"/>
+        <w:b w:val="0"/>
+        <w:color w:val="4472C4" w:themeColor="accent1"/>
+      </w:rPr>
+    </w:lvl>
+    <w:lvl w:ilvl="1" w:tplc="0C0A0019" w:tentative="1">
+      <w:start w:val="1"/>
+      <w:numFmt w:val="lowerLetter"/>
+      <w:lvlText w:val="%2."/>
+      <w:lvlJc w:val="left"/>
+      <w:pPr>
+        <w:ind w:left="1800" w:hanging="360"/>
+      </w:pPr>
+    </w:lvl>
+    <w:lvl w:ilvl="2" w:tplc="0C0A001B" w:tentative="1">
+      <w:start w:val="1"/>
+      <w:numFmt w:val="lowerRoman"/>
+      <w:lvlText w:val="%3."/>
+      <w:lvlJc w:val="right"/>
+      <w:pPr>
+        <w:ind w:left="2520" w:hanging="180"/>
+      </w:pPr>
+    </w:lvl>
+    <w:lvl w:ilvl="3" w:tplc="0C0A000F" w:tentative="1">
+      <w:start w:val="1"/>
+      <w:numFmt w:val="decimal"/>
+      <w:lvlText w:val="%4."/>
+      <w:lvlJc w:val="left"/>
+      <w:pPr>
+        <w:ind w:left="3240" w:hanging="360"/>
+      </w:pPr>
+    </w:lvl>
+    <w:lvl w:ilvl="4" w:tplc="0C0A0019" w:tentative="1">
+      <w:start w:val="1"/>
+      <w:numFmt w:val="lowerLetter"/>
+      <w:lvlText w:val="%5."/>
+      <w:lvlJc w:val="left"/>
+      <w:pPr>
+        <w:ind w:left="3960" w:hanging="360"/>
+      </w:pPr>
+    </w:lvl>
+    <w:lvl w:ilvl="5" w:tplc="0C0A001B" w:tentative="1">
+      <w:start w:val="1"/>
+      <w:numFmt w:val="lowerRoman"/>
+      <w:lvlText w:val="%6."/>
+      <w:lvlJc w:val="right"/>
+      <w:pPr>
+        <w:ind w:left="4680" w:hanging="180"/>
+      </w:pPr>
+    </w:lvl>
+    <w:lvl w:ilvl="6" w:tplc="0C0A000F" w:tentative="1">
+      <w:start w:val="1"/>
+      <w:numFmt w:val="decimal"/>
+      <w:lvlText w:val="%7."/>
+      <w:lvlJc w:val="left"/>
+      <w:pPr>
+        <w:ind w:left="5400" w:hanging="360"/>
+      </w:pPr>
+    </w:lvl>
+    <w:lvl w:ilvl="7" w:tplc="0C0A0019" w:tentative="1">
+      <w:start w:val="1"/>
+      <w:numFmt w:val="lowerLetter"/>
+      <w:lvlText w:val="%8."/>
+      <w:lvlJc w:val="left"/>
+      <w:pPr>
+        <w:ind w:left="6120" w:hanging="360"/>
+      </w:pPr>
+    </w:lvl>
+    <w:lvl w:ilvl="8" w:tplc="0C0A001B" w:tentative="1">
+      <w:start w:val="1"/>
+      <w:numFmt w:val="lowerRoman"/>
+      <w:lvlText w:val="%9."/>
+      <w:lvlJc w:val="right"/>
+      <w:pPr>
+        <w:ind w:left="6840" w:hanging="180"/>
+      </w:pPr>
+    </w:lvl>
+  </w:abstractNum>
+  <w:abstractNum w:abstractNumId="28" w15:restartNumberingAfterBreak="0">
     <w:nsid w:val="637548AD"/>
     <w:multiLevelType w:val="hybridMultilevel"/>
     <w:tmpl w:val="08D657E0"/>
@@ -12179,7 +12478,7 @@
       </w:pPr>
     </w:lvl>
   </w:abstractNum>
-  <w:abstractNum w:abstractNumId="27" w15:restartNumberingAfterBreak="0">
+  <w:abstractNum w:abstractNumId="29" w15:restartNumberingAfterBreak="0">
     <w:nsid w:val="66CE45D8"/>
     <w:multiLevelType w:val="hybridMultilevel"/>
     <w:tmpl w:val="5540D5FC"/>
@@ -12292,7 +12591,7 @@
       </w:rPr>
     </w:lvl>
   </w:abstractNum>
-  <w:abstractNum w:abstractNumId="28" w15:restartNumberingAfterBreak="0">
+  <w:abstractNum w:abstractNumId="30" w15:restartNumberingAfterBreak="0">
     <w:nsid w:val="6A405B99"/>
     <w:multiLevelType w:val="multilevel"/>
     <w:tmpl w:val="662C0B40"/>
@@ -12405,7 +12704,7 @@
       </w:rPr>
     </w:lvl>
   </w:abstractNum>
-  <w:abstractNum w:abstractNumId="29" w15:restartNumberingAfterBreak="0">
+  <w:abstractNum w:abstractNumId="31" w15:restartNumberingAfterBreak="0">
     <w:nsid w:val="6A8A735D"/>
     <w:multiLevelType w:val="hybridMultilevel"/>
     <w:tmpl w:val="B01221E6"/>
@@ -12494,7 +12793,7 @@
       </w:pPr>
     </w:lvl>
   </w:abstractNum>
-  <w:abstractNum w:abstractNumId="30" w15:restartNumberingAfterBreak="0">
+  <w:abstractNum w:abstractNumId="32" w15:restartNumberingAfterBreak="0">
     <w:nsid w:val="6B171EB6"/>
     <w:multiLevelType w:val="hybridMultilevel"/>
     <w:tmpl w:val="452CF630"/>
@@ -12583,7 +12882,7 @@
       </w:pPr>
     </w:lvl>
   </w:abstractNum>
-  <w:abstractNum w:abstractNumId="31" w15:restartNumberingAfterBreak="0">
+  <w:abstractNum w:abstractNumId="33" w15:restartNumberingAfterBreak="0">
     <w:nsid w:val="6B3F1B5C"/>
     <w:multiLevelType w:val="hybridMultilevel"/>
     <w:tmpl w:val="7DCA2846"/>
@@ -12679,7 +12978,7 @@
       </w:pPr>
     </w:lvl>
   </w:abstractNum>
-  <w:abstractNum w:abstractNumId="32" w15:restartNumberingAfterBreak="0">
+  <w:abstractNum w:abstractNumId="34" w15:restartNumberingAfterBreak="0">
     <w:nsid w:val="6BE5050B"/>
     <w:multiLevelType w:val="hybridMultilevel"/>
     <w:tmpl w:val="07E08EC2"/>
@@ -12768,7 +13067,7 @@
       </w:pPr>
     </w:lvl>
   </w:abstractNum>
-  <w:abstractNum w:abstractNumId="33" w15:restartNumberingAfterBreak="0">
+  <w:abstractNum w:abstractNumId="35" w15:restartNumberingAfterBreak="0">
     <w:nsid w:val="6D0A6AD9"/>
     <w:multiLevelType w:val="hybridMultilevel"/>
     <w:tmpl w:val="5AB0AF92"/>
@@ -12857,7 +13156,7 @@
       </w:pPr>
     </w:lvl>
   </w:abstractNum>
-  <w:abstractNum w:abstractNumId="34" w15:restartNumberingAfterBreak="0">
+  <w:abstractNum w:abstractNumId="36" w15:restartNumberingAfterBreak="0">
     <w:nsid w:val="6D871FEF"/>
     <w:multiLevelType w:val="multilevel"/>
     <w:tmpl w:val="0C0A001F"/>
@@ -12943,7 +13242,7 @@
       </w:pPr>
     </w:lvl>
   </w:abstractNum>
-  <w:abstractNum w:abstractNumId="35" w15:restartNumberingAfterBreak="0">
+  <w:abstractNum w:abstractNumId="37" w15:restartNumberingAfterBreak="0">
     <w:nsid w:val="6FE31515"/>
     <w:multiLevelType w:val="hybridMultilevel"/>
     <w:tmpl w:val="BEC88C2C"/>
@@ -13032,7 +13331,7 @@
       </w:pPr>
     </w:lvl>
   </w:abstractNum>
-  <w:abstractNum w:abstractNumId="36" w15:restartNumberingAfterBreak="0">
+  <w:abstractNum w:abstractNumId="38" w15:restartNumberingAfterBreak="0">
     <w:nsid w:val="707210C1"/>
     <w:multiLevelType w:val="hybridMultilevel"/>
     <w:tmpl w:val="5122FDD6"/>
@@ -13121,7 +13420,7 @@
       </w:pPr>
     </w:lvl>
   </w:abstractNum>
-  <w:abstractNum w:abstractNumId="37" w15:restartNumberingAfterBreak="0">
+  <w:abstractNum w:abstractNumId="39" w15:restartNumberingAfterBreak="0">
     <w:nsid w:val="73957535"/>
     <w:multiLevelType w:val="multilevel"/>
     <w:tmpl w:val="8D0A2C52"/>
@@ -13239,22 +13538,22 @@
     </w:lvl>
   </w:abstractNum>
   <w:num w:numId="1" w16cid:durableId="1409693459">
+    <w:abstractNumId w:val="22"/>
+  </w:num>
+  <w:num w:numId="2" w16cid:durableId="1505784198">
     <w:abstractNumId w:val="21"/>
   </w:num>
-  <w:num w:numId="2" w16cid:durableId="1505784198">
-    <w:abstractNumId w:val="20"/>
+  <w:num w:numId="3" w16cid:durableId="169611989">
+    <w:abstractNumId w:val="25"/>
   </w:num>
-  <w:num w:numId="3" w16cid:durableId="169611989">
+  <w:num w:numId="4" w16cid:durableId="356084452">
+    <w:abstractNumId w:val="16"/>
+  </w:num>
+  <w:num w:numId="5" w16cid:durableId="1283805830">
     <w:abstractNumId w:val="24"/>
   </w:num>
-  <w:num w:numId="4" w16cid:durableId="356084452">
-    <w:abstractNumId w:val="15"/>
-  </w:num>
-  <w:num w:numId="5" w16cid:durableId="1283805830">
-    <w:abstractNumId w:val="23"/>
-  </w:num>
   <w:num w:numId="6" w16cid:durableId="2081171381">
-    <w:abstractNumId w:val="16"/>
+    <w:abstractNumId w:val="17"/>
   </w:num>
   <w:num w:numId="7" w16cid:durableId="13505923">
     <w:abstractNumId w:val="6"/>
@@ -13263,19 +13562,19 @@
     <w:abstractNumId w:val="7"/>
   </w:num>
   <w:num w:numId="9" w16cid:durableId="532812982">
-    <w:abstractNumId w:val="30"/>
+    <w:abstractNumId w:val="32"/>
   </w:num>
   <w:num w:numId="10" w16cid:durableId="363092625">
     <w:abstractNumId w:val="1"/>
   </w:num>
   <w:num w:numId="11" w16cid:durableId="691883880">
-    <w:abstractNumId w:val="29"/>
+    <w:abstractNumId w:val="31"/>
   </w:num>
   <w:num w:numId="12" w16cid:durableId="1518078941">
-    <w:abstractNumId w:val="13"/>
+    <w:abstractNumId w:val="14"/>
   </w:num>
   <w:num w:numId="13" w16cid:durableId="898907329">
-    <w:abstractNumId w:val="11"/>
+    <w:abstractNumId w:val="12"/>
   </w:num>
   <w:num w:numId="14" w16cid:durableId="158617184">
     <w:abstractNumId w:val="5"/>
@@ -13287,69 +13586,75 @@
     <w:abstractNumId w:val="4"/>
   </w:num>
   <w:num w:numId="17" w16cid:durableId="355039207">
-    <w:abstractNumId w:val="36"/>
+    <w:abstractNumId w:val="38"/>
   </w:num>
   <w:num w:numId="18" w16cid:durableId="27923562">
     <w:abstractNumId w:val="3"/>
   </w:num>
   <w:num w:numId="19" w16cid:durableId="147594448">
-    <w:abstractNumId w:val="12"/>
+    <w:abstractNumId w:val="13"/>
   </w:num>
   <w:num w:numId="20" w16cid:durableId="1846628649">
     <w:abstractNumId w:val="8"/>
   </w:num>
   <w:num w:numId="21" w16cid:durableId="530336120">
-    <w:abstractNumId w:val="32"/>
+    <w:abstractNumId w:val="34"/>
   </w:num>
   <w:num w:numId="22" w16cid:durableId="1632780281">
-    <w:abstractNumId w:val="37"/>
+    <w:abstractNumId w:val="39"/>
   </w:num>
   <w:num w:numId="23" w16cid:durableId="1660033083">
-    <w:abstractNumId w:val="17"/>
+    <w:abstractNumId w:val="18"/>
   </w:num>
   <w:num w:numId="24" w16cid:durableId="49043501">
     <w:abstractNumId w:val="0"/>
   </w:num>
   <w:num w:numId="25" w16cid:durableId="87778469">
+    <w:abstractNumId w:val="30"/>
+  </w:num>
+  <w:num w:numId="26" w16cid:durableId="421726823">
+    <w:abstractNumId w:val="26"/>
+  </w:num>
+  <w:num w:numId="27" w16cid:durableId="1862434093">
+    <w:abstractNumId w:val="36"/>
+  </w:num>
+  <w:num w:numId="28" w16cid:durableId="2057966179">
+    <w:abstractNumId w:val="19"/>
+  </w:num>
+  <w:num w:numId="29" w16cid:durableId="1825513529">
+    <w:abstractNumId w:val="11"/>
+  </w:num>
+  <w:num w:numId="30" w16cid:durableId="1104493962">
+    <w:abstractNumId w:val="33"/>
+  </w:num>
+  <w:num w:numId="31" w16cid:durableId="246693401">
     <w:abstractNumId w:val="28"/>
   </w:num>
-  <w:num w:numId="26" w16cid:durableId="421726823">
-    <w:abstractNumId w:val="25"/>
+  <w:num w:numId="32" w16cid:durableId="661815225">
+    <w:abstractNumId w:val="23"/>
   </w:num>
-  <w:num w:numId="27" w16cid:durableId="1862434093">
-    <w:abstractNumId w:val="34"/>
+  <w:num w:numId="33" w16cid:durableId="1008868341">
+    <w:abstractNumId w:val="35"/>
   </w:num>
-  <w:num w:numId="28" w16cid:durableId="2057966179">
-    <w:abstractNumId w:val="18"/>
+  <w:num w:numId="34" w16cid:durableId="1410033589">
+    <w:abstractNumId w:val="37"/>
   </w:num>
-  <w:num w:numId="29" w16cid:durableId="1825513529">
+  <w:num w:numId="35" w16cid:durableId="551120789">
+    <w:abstractNumId w:val="29"/>
+  </w:num>
+  <w:num w:numId="36" w16cid:durableId="376898597">
+    <w:abstractNumId w:val="20"/>
+  </w:num>
+  <w:num w:numId="37" w16cid:durableId="1862476680">
+    <w:abstractNumId w:val="15"/>
+  </w:num>
+  <w:num w:numId="38" w16cid:durableId="1514421104">
     <w:abstractNumId w:val="10"/>
   </w:num>
-  <w:num w:numId="30" w16cid:durableId="1104493962">
-    <w:abstractNumId w:val="31"/>
-  </w:num>
-  <w:num w:numId="31" w16cid:durableId="246693401">
-    <w:abstractNumId w:val="26"/>
-  </w:num>
-  <w:num w:numId="32" w16cid:durableId="661815225">
-    <w:abstractNumId w:val="22"/>
-  </w:num>
-  <w:num w:numId="33" w16cid:durableId="1008868341">
-    <w:abstractNumId w:val="33"/>
-  </w:num>
-  <w:num w:numId="34" w16cid:durableId="1410033589">
-    <w:abstractNumId w:val="35"/>
-  </w:num>
-  <w:num w:numId="35" w16cid:durableId="551120789">
+  <w:num w:numId="39" w16cid:durableId="330255596">
     <w:abstractNumId w:val="27"/>
   </w:num>
-  <w:num w:numId="36" w16cid:durableId="376898597">
-    <w:abstractNumId w:val="19"/>
-  </w:num>
-  <w:num w:numId="37" w16cid:durableId="1862476680">
-    <w:abstractNumId w:val="14"/>
-  </w:num>
-  <w:num w:numId="38" w16cid:durableId="1514421104">
+  <w:num w:numId="40" w16cid:durableId="1886065879">
     <w:abstractNumId w:val="9"/>
   </w:num>
 </w:numbering>

</xml_diff>